<commit_message>
bai tap ngay 1/3/2022
</commit_message>
<xml_diff>
--- a/module1/ss3_ma_gia_va_luu_do/thuc_hanh/Bai3ThuatToanTimSoLonNhatTrongDaySo.docx
+++ b/module1/ss3_ma_gia_va_luu_do/thuc_hanh/Bai3ThuatToanTimSoLonNhatTrongDaySo.docx
@@ -151,6 +151,11 @@
     <w:p>
       <w:r>
         <w:tab/>
+      </w:r>
+      <w:r>
+        <w:tab/>
+      </w:r>
+      <w:r>
         <w:t xml:space="preserve">IF </w:t>
       </w:r>
       <w:proofErr w:type="spellStart"/>
@@ -173,6 +178,9 @@
         <w:t xml:space="preserve"> </w:t>
       </w:r>
       <w:r>
+        <w:tab/>
+      </w:r>
+      <w:r>
         <w:t>DISPLAY max</w:t>
       </w:r>
     </w:p>
@@ -180,6 +188,9 @@
       <w:r>
         <w:tab/>
       </w:r>
+      <w:r>
+        <w:tab/>
+      </w:r>
       <w:proofErr w:type="spellStart"/>
       <w:r>
         <w:t>ElSE</w:t>
@@ -188,7 +199,7 @@
     </w:p>
     <w:p>
       <w:pPr>
-        <w:ind w:firstLine="720"/>
+        <w:ind w:left="720" w:firstLine="720"/>
       </w:pPr>
       <w:r>
         <w:t xml:space="preserve">IF </w:t>
@@ -215,6 +226,9 @@
       <w:r>
         <w:tab/>
       </w:r>
+      <w:r>
+        <w:tab/>
+      </w:r>
       <w:proofErr w:type="gramStart"/>
       <w:r>
         <w:t>m</w:t>
@@ -233,23 +247,30 @@
       <w:proofErr w:type="spellEnd"/>
     </w:p>
     <w:p>
-      <w:r>
-        <w:tab/>
+      <w:pPr>
+        <w:ind w:left="1440" w:firstLine="720"/>
+      </w:pPr>
+      <w:proofErr w:type="spellStart"/>
+      <w:r>
+        <w:t>i</w:t>
+      </w:r>
+      <w:proofErr w:type="spellEnd"/>
+      <w:r>
+        <w:t>=i+1</w:t>
+      </w:r>
+    </w:p>
+    <w:p>
+      <w:r>
+        <w:tab/>
+      </w:r>
+      <w:r>
+        <w:tab/>
+      </w:r>
+      <w:r>
         <w:t>END IF</w:t>
       </w:r>
-    </w:p>
-    <w:p>
-      <w:r>
-        <w:tab/>
-      </w:r>
-      <w:proofErr w:type="spellStart"/>
-      <w:r>
-        <w:t>i</w:t>
-      </w:r>
-      <w:proofErr w:type="spellEnd"/>
-      <w:r>
-        <w:t>=i+1</w:t>
-      </w:r>
+      <w:bookmarkStart w:id="0" w:name="_GoBack"/>
+      <w:bookmarkEnd w:id="0"/>
     </w:p>
     <w:p>
       <w:r>
@@ -273,8 +294,6 @@
     <w:p/>
     <w:p/>
     <w:p>
-      <w:bookmarkStart w:id="0" w:name="_GoBack"/>
-      <w:bookmarkEnd w:id="0"/>
       <w:r>
         <w:lastRenderedPageBreak/>
         <w:t xml:space="preserve">Flowchart: </w:t>

</xml_diff>